<commit_message>
Added Documentation for Increment -1
</commit_message>
<xml_diff>
--- a/Increment1/Documentation/Increment1.docx
+++ b/Increment1/Documentation/Increment1.docx
@@ -1271,7 +1271,7 @@
     </w:p>
     <w:p>
       <w:pPr>
-        <w:spacing w:line="240" w:lineRule="auto"/>
+        <w:spacing w:line="276" w:lineRule="auto"/>
         <w:rPr>
           <w:b/>
           <w:sz w:val="28"/>
@@ -1373,7 +1373,6 @@
           <w:sz w:val="32"/>
           <w:szCs w:val="32"/>
         </w:rPr>
-        <w:lastRenderedPageBreak/>
         <w:t>Class Diagram</w:t>
       </w:r>
     </w:p>
@@ -1524,7 +1523,6 @@
           <w:sz w:val="32"/>
           <w:szCs w:val="32"/>
         </w:rPr>
-        <w:lastRenderedPageBreak/>
         <w:t>Sequence Diagram</w:t>
       </w:r>
     </w:p>
@@ -1707,18 +1705,7 @@
           <w:sz w:val="32"/>
           <w:szCs w:val="32"/>
         </w:rPr>
-        <w:lastRenderedPageBreak/>
-        <w:t xml:space="preserve">Software </w:t>
-      </w:r>
-      <w:bookmarkStart w:id="0" w:name="_GoBack"/>
-      <w:bookmarkEnd w:id="0"/>
-      <w:r>
-        <w:rPr>
-          <w:b/>
-          <w:sz w:val="32"/>
-          <w:szCs w:val="32"/>
-        </w:rPr>
-        <w:t>Architecture</w:t>
+        <w:t>Software Architecture</w:t>
       </w:r>
     </w:p>
     <w:p>
@@ -1860,16 +1847,6 @@
           </wp:inline>
         </w:drawing>
       </w:r>
-    </w:p>
-    <w:p>
-      <w:pPr>
-        <w:jc w:val="center"/>
-        <w:rPr>
-          <w:b/>
-          <w:sz w:val="32"/>
-          <w:szCs w:val="32"/>
-        </w:rPr>
-      </w:pPr>
     </w:p>
     <w:p>
       <w:pPr>
@@ -2282,6 +2259,8 @@
         <w:lastRenderedPageBreak/>
         <w:t>Application Screenshots</w:t>
       </w:r>
+      <w:bookmarkStart w:id="0" w:name="_GoBack"/>
+      <w:bookmarkEnd w:id="0"/>
     </w:p>
     <w:p>
       <w:pPr>
@@ -2514,6 +2493,78 @@
           </wp:inline>
         </w:drawing>
       </w:r>
+      <w:r>
+        <w:rPr>
+          <w:b/>
+          <w:sz w:val="32"/>
+          <w:szCs w:val="32"/>
+        </w:rPr>
+        <w:t xml:space="preserve">           </w:t>
+      </w:r>
+      <w:r>
+        <w:rPr>
+          <w:b/>
+          <w:sz w:val="32"/>
+          <w:szCs w:val="32"/>
+        </w:rPr>
+        <w:t xml:space="preserve">   </w:t>
+      </w:r>
+      <w:r>
+        <w:rPr>
+          <w:b/>
+          <w:noProof/>
+          <w:sz w:val="32"/>
+          <w:szCs w:val="32"/>
+        </w:rPr>
+        <w:drawing>
+          <wp:inline distT="0" distB="0" distL="0" distR="0">
+            <wp:extent cx="2505075" cy="3657600"/>
+            <wp:effectExtent l="0" t="0" r="9525" b="0"/>
+            <wp:docPr id="13" name="Picture 13" descr="C:\Users\daras\Desktop\Screenshot_2016-09-23-23-18-30.png"/>
+            <wp:cNvGraphicFramePr>
+              <a:graphicFrameLocks xmlns:a="http://schemas.openxmlformats.org/drawingml/2006/main" noChangeAspect="1"/>
+            </wp:cNvGraphicFramePr>
+            <a:graphic xmlns:a="http://schemas.openxmlformats.org/drawingml/2006/main">
+              <a:graphicData uri="http://schemas.openxmlformats.org/drawingml/2006/picture">
+                <pic:pic xmlns:pic="http://schemas.openxmlformats.org/drawingml/2006/picture">
+                  <pic:nvPicPr>
+                    <pic:cNvPr id="0" name="Picture 18" descr="C:\Users\daras\Desktop\Screenshot_2016-09-23-23-18-30.png"/>
+                    <pic:cNvPicPr>
+                      <a:picLocks noChangeAspect="1" noChangeArrowheads="1"/>
+                    </pic:cNvPicPr>
+                  </pic:nvPicPr>
+                  <pic:blipFill>
+                    <a:blip r:embed="rId23">
+                      <a:extLst>
+                        <a:ext uri="{28A0092B-C50C-407E-A947-70E740481C1C}">
+                          <a14:useLocalDpi xmlns:a14="http://schemas.microsoft.com/office/drawing/2010/main" val="0"/>
+                        </a:ext>
+                      </a:extLst>
+                    </a:blip>
+                    <a:srcRect/>
+                    <a:stretch>
+                      <a:fillRect/>
+                    </a:stretch>
+                  </pic:blipFill>
+                  <pic:spPr bwMode="auto">
+                    <a:xfrm>
+                      <a:off x="0" y="0"/>
+                      <a:ext cx="2505075" cy="3657600"/>
+                    </a:xfrm>
+                    <a:prstGeom prst="rect">
+                      <a:avLst/>
+                    </a:prstGeom>
+                    <a:noFill/>
+                    <a:ln>
+                      <a:noFill/>
+                    </a:ln>
+                  </pic:spPr>
+                </pic:pic>
+              </a:graphicData>
+            </a:graphic>
+          </wp:inline>
+        </w:drawing>
+      </w:r>
     </w:p>
     <w:p>
       <w:pPr>
@@ -2534,7 +2585,7 @@
           <w:sz w:val="28"/>
           <w:szCs w:val="28"/>
         </w:rPr>
-        <w:t xml:space="preserve">Search Recipe </w:t>
+        <w:t xml:space="preserve">Search Recipe                                                        Recipe Information       </w:t>
       </w:r>
     </w:p>
     <w:p>
@@ -2569,7 +2620,7 @@
           <w:szCs w:val="28"/>
         </w:rPr>
       </w:pPr>
-      <w:hyperlink r:id="rId23" w:history="1">
+      <w:hyperlink r:id="rId24" w:history="1">
         <w:r>
           <w:rPr>
             <w:rStyle w:val="Hyperlink"/>
@@ -2594,7 +2645,7 @@
           <w:szCs w:val="28"/>
         </w:rPr>
       </w:pPr>
-      <w:hyperlink r:id="rId24" w:history="1">
+      <w:hyperlink r:id="rId25" w:history="1">
         <w:r>
           <w:rPr>
             <w:rStyle w:val="Hyperlink"/>
@@ -2619,7 +2670,7 @@
           <w:szCs w:val="28"/>
         </w:rPr>
       </w:pPr>
-      <w:hyperlink r:id="rId25" w:history="1">
+      <w:hyperlink r:id="rId26" w:history="1">
         <w:r>
           <w:rPr>
             <w:rStyle w:val="Hyperlink"/>
@@ -2644,7 +2695,7 @@
           <w:szCs w:val="28"/>
         </w:rPr>
       </w:pPr>
-      <w:hyperlink r:id="rId26" w:history="1">
+      <w:hyperlink r:id="rId27" w:history="1">
         <w:r>
           <w:rPr>
             <w:rStyle w:val="Hyperlink"/>
@@ -2669,7 +2720,7 @@
           <w:szCs w:val="28"/>
         </w:rPr>
       </w:pPr>
-      <w:hyperlink r:id="rId27" w:history="1">
+      <w:hyperlink r:id="rId28" w:history="1">
         <w:r>
           <w:rPr>
             <w:rStyle w:val="Hyperlink"/>
@@ -4569,7 +4620,7 @@
 </file>
 
 <file path=customXml/itemProps1.xml><?xml version="1.0" encoding="utf-8"?>
-<ds:datastoreItem xmlns:ds="http://schemas.openxmlformats.org/officeDocument/2006/customXml" ds:itemID="{52F24A16-77EF-430C-ABB4-D65E51007ADE}">
+<ds:datastoreItem xmlns:ds="http://schemas.openxmlformats.org/officeDocument/2006/customXml" ds:itemID="{3D68203D-9FE6-4EBC-BBCA-5239C9710C7C}">
   <ds:schemaRefs>
     <ds:schemaRef ds:uri="http://schemas.openxmlformats.org/officeDocument/2006/bibliography"/>
   </ds:schemaRefs>

</xml_diff>